<commit_message>
fixed date format error
</commit_message>
<xml_diff>
--- a/doc/Codeigniter project Unity 5.docx
+++ b/doc/Codeigniter project Unity 5.docx
@@ -3,13 +3,8 @@
 <w:document xmlns:wpc="http://schemas.microsoft.com/office/word/2010/wordprocessingCanvas" xmlns:mc="http://schemas.openxmlformats.org/markup-compatibility/2006" xmlns:o="urn:schemas-microsoft-com:office:office" xmlns:r="http://schemas.openxmlformats.org/officeDocument/2006/relationships" xmlns:m="http://schemas.openxmlformats.org/officeDocument/2006/math" xmlns:v="urn:schemas-microsoft-com:vml" xmlns:wp14="http://schemas.microsoft.com/office/word/2010/wordprocessingDrawing" xmlns:wp="http://schemas.openxmlformats.org/drawingml/2006/wordprocessingDrawing" xmlns:w10="urn:schemas-microsoft-com:office:word" xmlns:w="http://schemas.openxmlformats.org/wordprocessingml/2006/main" xmlns:w14="http://schemas.microsoft.com/office/word/2010/wordml" xmlns:wpg="http://schemas.microsoft.com/office/word/2010/wordprocessingGroup" xmlns:wpi="http://schemas.microsoft.com/office/word/2010/wordprocessingInk" xmlns:wne="http://schemas.microsoft.com/office/word/2006/wordml" xmlns:wps="http://schemas.microsoft.com/office/word/2010/wordprocessingShape" mc:Ignorable="w14 wp14">
   <w:body>
     <w:p>
-      <w:proofErr w:type="spellStart"/>
-      <w:r>
-        <w:t>Codeigniter</w:t>
-      </w:r>
-      <w:proofErr w:type="spellEnd"/>
-      <w:r>
-        <w:t xml:space="preserve"> project Unity 5</w:t>
+      <w:r>
+        <w:t>Codeigniter project Unity 5</w:t>
       </w:r>
     </w:p>
     <w:p>
@@ -32,29 +27,7 @@
           <w:szCs w:val="19"/>
           <w:lang w:eastAsia="en-GB"/>
         </w:rPr>
-        <w:t xml:space="preserve">We would like you to look at PHP, MySQL and optionally </w:t>
-      </w:r>
-      <w:proofErr w:type="spellStart"/>
-      <w:r>
-        <w:rPr>
-          <w:rFonts w:ascii="Arial" w:eastAsia="Times New Roman" w:hAnsi="Arial" w:cs="Arial"/>
-          <w:color w:val="000000"/>
-          <w:sz w:val="19"/>
-          <w:szCs w:val="19"/>
-          <w:lang w:eastAsia="en-GB"/>
-        </w:rPr>
-        <w:t>CodeIgniter</w:t>
-      </w:r>
-      <w:proofErr w:type="spellEnd"/>
-      <w:r>
-        <w:rPr>
-          <w:rFonts w:ascii="Arial" w:eastAsia="Times New Roman" w:hAnsi="Arial" w:cs="Arial"/>
-          <w:color w:val="000000"/>
-          <w:sz w:val="19"/>
-          <w:szCs w:val="19"/>
-          <w:lang w:eastAsia="en-GB"/>
-        </w:rPr>
-        <w:t xml:space="preserve"> framework and develop a simple contact database.</w:t>
+        <w:t>We would like you to look at PHP, MySQL and optionally CodeIgniter framework and develop a simple contact database.</w:t>
       </w:r>
     </w:p>
     <w:p>
@@ -100,29 +73,7 @@
           <w:szCs w:val="19"/>
           <w:lang w:eastAsia="en-GB"/>
         </w:rPr>
-        <w:t xml:space="preserve">Sample fields for the database: Salutation, first name, middle name, last name, date of birth, address, city, postcode, </w:t>
-      </w:r>
-      <w:proofErr w:type="spellStart"/>
-      <w:r>
-        <w:rPr>
-          <w:rFonts w:ascii="Arial" w:eastAsia="Times New Roman" w:hAnsi="Arial" w:cs="Arial"/>
-          <w:color w:val="000000"/>
-          <w:sz w:val="19"/>
-          <w:szCs w:val="19"/>
-          <w:lang w:eastAsia="en-GB"/>
-        </w:rPr>
-        <w:t>tel</w:t>
-      </w:r>
-      <w:proofErr w:type="spellEnd"/>
-      <w:r>
-        <w:rPr>
-          <w:rFonts w:ascii="Arial" w:eastAsia="Times New Roman" w:hAnsi="Arial" w:cs="Arial"/>
-          <w:color w:val="000000"/>
-          <w:sz w:val="19"/>
-          <w:szCs w:val="19"/>
-          <w:lang w:eastAsia="en-GB"/>
-        </w:rPr>
-        <w:t>, email.</w:t>
+        <w:t>Sample fields for the database: Salutation, first name, middle name, last name, date of birth, address, city, postcode, tel, email.</w:t>
       </w:r>
     </w:p>
     <w:p>
@@ -168,29 +119,7 @@
           <w:szCs w:val="19"/>
           <w:lang w:eastAsia="en-GB"/>
         </w:rPr>
-        <w:t xml:space="preserve">You can do this in a standard PHP. If you would like to look at the framework we use, you can download </w:t>
-      </w:r>
-      <w:proofErr w:type="spellStart"/>
-      <w:r>
-        <w:rPr>
-          <w:rFonts w:ascii="Arial" w:eastAsia="Times New Roman" w:hAnsi="Arial" w:cs="Arial"/>
-          <w:color w:val="000000"/>
-          <w:sz w:val="19"/>
-          <w:szCs w:val="19"/>
-          <w:lang w:eastAsia="en-GB"/>
-        </w:rPr>
-        <w:t>Codeigniter</w:t>
-      </w:r>
-      <w:proofErr w:type="spellEnd"/>
-      <w:r>
-        <w:rPr>
-          <w:rFonts w:ascii="Arial" w:eastAsia="Times New Roman" w:hAnsi="Arial" w:cs="Arial"/>
-          <w:color w:val="000000"/>
-          <w:sz w:val="19"/>
-          <w:szCs w:val="19"/>
-          <w:lang w:eastAsia="en-GB"/>
-        </w:rPr>
-        <w:t xml:space="preserve"> 3.1.6 from here: </w:t>
+        <w:t>You can do this in a standard PHP. If you would like to look at the framework we use, you can download Codeigniter 3.1.6 from here: </w:t>
       </w:r>
       <w:hyperlink r:id="rId6" w:tgtFrame="_blank" w:history="1">
         <w:r>
@@ -213,29 +142,7 @@
           <w:szCs w:val="19"/>
           <w:lang w:eastAsia="en-GB"/>
         </w:rPr>
-        <w:t xml:space="preserve">. There are some tutorials on </w:t>
-      </w:r>
-      <w:proofErr w:type="spellStart"/>
-      <w:r>
-        <w:rPr>
-          <w:rFonts w:ascii="Arial" w:eastAsia="Times New Roman" w:hAnsi="Arial" w:cs="Arial"/>
-          <w:color w:val="000000"/>
-          <w:sz w:val="19"/>
-          <w:szCs w:val="19"/>
-          <w:lang w:eastAsia="en-GB"/>
-        </w:rPr>
-        <w:t>youtube</w:t>
-      </w:r>
-      <w:proofErr w:type="spellEnd"/>
-      <w:r>
-        <w:rPr>
-          <w:rFonts w:ascii="Arial" w:eastAsia="Times New Roman" w:hAnsi="Arial" w:cs="Arial"/>
-          <w:color w:val="000000"/>
-          <w:sz w:val="19"/>
-          <w:szCs w:val="19"/>
-          <w:lang w:eastAsia="en-GB"/>
-        </w:rPr>
-        <w:t xml:space="preserve"> if you are interested.</w:t>
+        <w:t>. There are some tutorials on youtube if you are interested.</w:t>
       </w:r>
     </w:p>
     <w:p>
@@ -274,40 +181,11 @@
       </w:r>
     </w:p>
     <w:p>
-      <w:proofErr w:type="gramStart"/>
       <w:r>
         <w:t>Have p</w:t>
       </w:r>
       <w:r>
-        <w:t>ut the basic Foundation stuff in a folder in the web route (</w:t>
-      </w:r>
-      <w:proofErr w:type="spellStart"/>
-      <w:r>
-        <w:t>Zurb</w:t>
-      </w:r>
-      <w:proofErr w:type="spellEnd"/>
-      <w:r>
-        <w:t>).</w:t>
-      </w:r>
-      <w:proofErr w:type="gramEnd"/>
-      <w:r>
-        <w:t xml:space="preserve"> Probably not the best way but works for now – created a working link to the local foundation.min.css, so that gets me </w:t>
-      </w:r>
-      <w:proofErr w:type="spellStart"/>
-      <w:r>
-        <w:t>en</w:t>
-      </w:r>
-      <w:proofErr w:type="spellEnd"/>
-      <w:r>
-        <w:t xml:space="preserve"> route. (Later would be nice maybe to work out how you use SASS to combine app.css and foundation.css into the minified </w:t>
-      </w:r>
-      <w:proofErr w:type="spellStart"/>
-      <w:r>
-        <w:t>css</w:t>
-      </w:r>
-      <w:proofErr w:type="spellEnd"/>
-      <w:r>
-        <w:t xml:space="preserve"> file).</w:t>
+        <w:t>ut the basic Foundation stuff in a folder in the web route (Zurb). Probably not the best way but works for now – created a working link to the local foundation.min.css, so that gets me en route. (Later would be nice maybe to work out how you use SASS to combine app.css and foundation.css into the minified css file).</w:t>
       </w:r>
     </w:p>
     <w:p>
@@ -318,15 +196,7 @@
         <w:t xml:space="preserve"> </w:t>
       </w:r>
       <w:r>
-        <w:t xml:space="preserve">and figuring out how their grid system </w:t>
-      </w:r>
-      <w:proofErr w:type="spellStart"/>
-      <w:r>
-        <w:t>etc</w:t>
-      </w:r>
-      <w:proofErr w:type="spellEnd"/>
-      <w:r>
-        <w:t xml:space="preserve"> works </w:t>
+        <w:t xml:space="preserve">and figuring out how their grid system etc works </w:t>
       </w:r>
       <w:r>
         <w:t xml:space="preserve">– copy and paste from </w:t>
@@ -342,66 +212,10 @@
     </w:p>
     <w:p>
       <w:r>
-        <w:t xml:space="preserve">Why </w:t>
-      </w:r>
-      <w:proofErr w:type="gramStart"/>
-      <w:r>
-        <w:t>am I not having</w:t>
-      </w:r>
-      <w:proofErr w:type="gramEnd"/>
-      <w:r>
-        <w:t xml:space="preserve"> to register helpers </w:t>
-      </w:r>
-      <w:proofErr w:type="spellStart"/>
-      <w:r>
-        <w:t>etc</w:t>
-      </w:r>
-      <w:proofErr w:type="spellEnd"/>
-      <w:r>
-        <w:t xml:space="preserve"> in </w:t>
-      </w:r>
-      <w:proofErr w:type="spellStart"/>
-      <w:r>
-        <w:t>autoload.php</w:t>
-      </w:r>
-      <w:proofErr w:type="spellEnd"/>
-      <w:r>
-        <w:t xml:space="preserve">? For e.g. </w:t>
-      </w:r>
-      <w:proofErr w:type="spellStart"/>
-      <w:r>
-        <w:t>base_</w:t>
-      </w:r>
-      <w:proofErr w:type="gramStart"/>
-      <w:r>
-        <w:t>url</w:t>
-      </w:r>
-      <w:proofErr w:type="spellEnd"/>
-      <w:r>
-        <w:t>(</w:t>
-      </w:r>
-      <w:proofErr w:type="gramEnd"/>
-      <w:r>
-        <w:t xml:space="preserve">) and </w:t>
-      </w:r>
-      <w:proofErr w:type="spellStart"/>
-      <w:r>
-        <w:t>form_open</w:t>
-      </w:r>
-      <w:proofErr w:type="spellEnd"/>
-      <w:r>
-        <w:t xml:space="preserve"> are working regardless of </w:t>
-      </w:r>
-      <w:r>
-        <w:t xml:space="preserve">not being registered. Similarly with models, everything ok when I ‘load’ model in a controller but just adding it to </w:t>
-      </w:r>
-      <w:proofErr w:type="spellStart"/>
-      <w:r>
-        <w:t>autoload.php</w:t>
-      </w:r>
-      <w:proofErr w:type="spellEnd"/>
-      <w:r>
-        <w:t xml:space="preserve"> doesn’t make it available…</w:t>
+        <w:t xml:space="preserve">Why am I not having to register helpers etc in autoload.php? For e.g. base_url() and form_open are working regardless of </w:t>
+      </w:r>
+      <w:r>
+        <w:t>not being registered. Similarly with models, everything ok when I ‘load’ model in a controller but just adding it to autoload.php doesn’t make it available…</w:t>
       </w:r>
     </w:p>
     <w:p>
@@ -420,35 +234,14 @@
           <w:rPr>
             <w:rStyle w:val="Hyperlink"/>
           </w:rPr>
-          <w:t>https://github.com/avenire</w:t>
-        </w:r>
-        <w:bookmarkStart w:id="0" w:name="_GoBack"/>
-        <w:bookmarkEnd w:id="0"/>
-        <w:r>
-          <w:rPr>
-            <w:rStyle w:val="Hyperlink"/>
-          </w:rPr>
-          <w:t>r/codeigniter-matches-cli</w:t>
+          <w:t>https://github.com/avenirer/codeigniter-matches-cli</w:t>
         </w:r>
       </w:hyperlink>
       <w:r>
         <w:t xml:space="preserve"> - </w:t>
       </w:r>
-      <w:proofErr w:type="gramStart"/>
-      <w:r>
-        <w:t>create</w:t>
-      </w:r>
-      <w:proofErr w:type="gramEnd"/>
-      <w:r>
-        <w:t xml:space="preserve"> and run migrations from command line. No </w:t>
-      </w:r>
-      <w:proofErr w:type="spellStart"/>
-      <w:r>
-        <w:t>seeder</w:t>
-      </w:r>
-      <w:proofErr w:type="spellEnd"/>
-      <w:r>
-        <w:t xml:space="preserve"> though</w:t>
+      <w:r>
+        <w:t>create and run migrations from command line. No seeder though</w:t>
       </w:r>
       <w:r>
         <w:t xml:space="preserve"> (</w:t>
@@ -466,15 +259,7 @@
         <w:t>, so that limits the usefulness of migrations…</w:t>
       </w:r>
       <w:r>
-        <w:t xml:space="preserve"> NB </w:t>
-      </w:r>
-      <w:proofErr w:type="gramStart"/>
-      <w:r>
-        <w:t>don’t</w:t>
-      </w:r>
-      <w:proofErr w:type="gramEnd"/>
-      <w:r>
-        <w:t xml:space="preserve"> forget to address the security implication of using this: </w:t>
+        <w:t xml:space="preserve"> NB don’t forget to address the security implication of using this: </w:t>
       </w:r>
       <w:hyperlink r:id="rId10" w:history="1">
         <w:r>
@@ -489,13 +274,8 @@
       </w:r>
     </w:p>
     <w:p>
-      <w:proofErr w:type="gramStart"/>
-      <w:r>
-        <w:t>Pagination bug in CI?</w:t>
-      </w:r>
-      <w:proofErr w:type="gramEnd"/>
-      <w:r>
-        <w:t xml:space="preserve"> Error if number of rows mod</w:t>
+      <w:r>
+        <w:t>Pagination bug in CI? Error if number of rows mod</w:t>
       </w:r>
       <w:r>
         <w:t>ulo</w:t>
@@ -510,15 +290,7 @@
         <w:t>(</w:t>
       </w:r>
       <w:r>
-        <w:t xml:space="preserve">Using the </w:t>
-      </w:r>
-      <w:proofErr w:type="spellStart"/>
-      <w:r>
-        <w:t>avenirer</w:t>
-      </w:r>
-      <w:proofErr w:type="spellEnd"/>
-      <w:r>
-        <w:t xml:space="preserve"> model might be a way of avoiding this proble</w:t>
+        <w:t>Using the avenirer model might be a way of avoiding this proble</w:t>
       </w:r>
       <w:r>
         <w:t>m). Basically, the problem boils down to the number of pages being calculated wrong in the above circumstance. For example, if there are 4 per page and 12 records, currently the pagination shows four pages.</w:t>
@@ -533,29 +305,8 @@
         <w:t>think</w:t>
       </w:r>
       <w:r>
-        <w:t xml:space="preserve"> this was caused by </w:t>
-      </w:r>
-      <w:proofErr w:type="spellStart"/>
-      <w:r>
-        <w:t>record_count</w:t>
-      </w:r>
-      <w:proofErr w:type="spellEnd"/>
-      <w:r>
-        <w:t xml:space="preserve"> returning wrong number of rows. </w:t>
-      </w:r>
-      <w:proofErr w:type="gramStart"/>
-      <w:r>
-        <w:t xml:space="preserve">Certainly so after I introduced soft </w:t>
-      </w:r>
-      <w:proofErr w:type="spellStart"/>
-      <w:r>
-        <w:t>deltes</w:t>
-      </w:r>
-      <w:proofErr w:type="spellEnd"/>
-      <w:r>
-        <w:t>, but possibly before there was a malformed row?</w:t>
-      </w:r>
-      <w:proofErr w:type="gramEnd"/>
+        <w:t xml:space="preserve"> this was caused by record_count returning wrong number of rows. Certainly so after I introduced soft deltes, but possibly before there was a malformed row?</w:t>
+      </w:r>
     </w:p>
     <w:p>
       <w:r>
@@ -565,13 +316,8 @@
         <w:t>Slug – I’ve abandoned use of slug (which was in some tutorial I found). The problem is it is awkward to generate a unique slug when you create a new record – you have to use the generated id not just the name or whatever (because these might not be unique).</w:t>
       </w:r>
       <w:r>
-        <w:t xml:space="preserve"> </w:t>
-      </w:r>
-      <w:proofErr w:type="gramStart"/>
-      <w:r>
-        <w:t>Possibly worth doing in a live system, but a bit of a faff for this.</w:t>
-      </w:r>
-      <w:proofErr w:type="gramEnd"/>
+        <w:t xml:space="preserve"> Possibly worth doing in a live system, but a bit of a faff for this.</w:t>
+      </w:r>
     </w:p>
     <w:p>
       <w:pPr>
@@ -616,15 +362,10 @@
         </w:numPr>
       </w:pPr>
       <w:r>
-        <w:t>‘</w:t>
-      </w:r>
-      <w:proofErr w:type="gramStart"/>
-      <w:r>
-        <w:t>dismiss</w:t>
-      </w:r>
-      <w:proofErr w:type="gramEnd"/>
-      <w:r>
-        <w:t>’ for flash messages?</w:t>
+        <w:t>Filter/search</w:t>
+      </w:r>
+      <w:r>
+        <w:t>?</w:t>
       </w:r>
     </w:p>
     <w:p>
@@ -636,69 +377,17 @@
         </w:numPr>
       </w:pPr>
       <w:r>
-        <w:t>Filter/search</w:t>
-      </w:r>
-      <w:r>
-        <w:t>?</w:t>
-      </w:r>
-    </w:p>
-    <w:p>
-      <w:pPr>
-        <w:pStyle w:val="ListParagraph"/>
-        <w:numPr>
-          <w:ilvl w:val="0"/>
-          <w:numId w:val="3"/>
-        </w:numPr>
-      </w:pPr>
-      <w:r>
         <w:t>Order by</w:t>
       </w:r>
       <w:r>
         <w:t>/sort on table header</w:t>
       </w:r>
       <w:r>
-        <w:t xml:space="preserve"> (can potentially do this and the above with </w:t>
-      </w:r>
-      <w:proofErr w:type="spellStart"/>
-      <w:r>
-        <w:t>js</w:t>
-      </w:r>
-      <w:proofErr w:type="spellEnd"/>
-      <w:r>
-        <w:t xml:space="preserve"> </w:t>
-      </w:r>
-      <w:proofErr w:type="spellStart"/>
-      <w:r>
-        <w:t>datatables</w:t>
-      </w:r>
-      <w:proofErr w:type="spellEnd"/>
-      <w:r>
-        <w:t xml:space="preserve"> now I’m using a table</w:t>
-      </w:r>
-      <w:r>
-        <w:t xml:space="preserve"> and as long as the data doesn’t get too big – remember last time I used this there was that issue re the ajax version failing in some way. Actually that was </w:t>
-      </w:r>
-      <w:proofErr w:type="spellStart"/>
-      <w:r>
-        <w:t>wrt</w:t>
-      </w:r>
-      <w:proofErr w:type="spellEnd"/>
-      <w:r>
-        <w:t xml:space="preserve"> use of Backpack CRUD in </w:t>
-      </w:r>
-      <w:proofErr w:type="spellStart"/>
-      <w:r>
-        <w:t>Laravel</w:t>
-      </w:r>
-      <w:proofErr w:type="spellEnd"/>
-      <w:r>
-        <w:t xml:space="preserve"> </w:t>
-      </w:r>
-      <w:proofErr w:type="spellStart"/>
-      <w:r>
-        <w:t>iirc</w:t>
-      </w:r>
-      <w:proofErr w:type="spellEnd"/>
+        <w:t xml:space="preserve"> (can potentially do this and the above with js datatables now I’m using a table</w:t>
+      </w:r>
+      <w:r>
+        <w:t xml:space="preserve"> and as long as the data doesn’t get too big – remember last time I used this there was that issue re the ajax version failing in some way. Actually that was wrt use of Backpack CRUD in Laravel iirc</w:t>
+      </w:r>
       <w:r>
         <w:t>. Anyway, main point here is to let them know I’m aware of pros and cons. Ideally it should be done with ajax rather than a page refresh for ever re-order – that is v old school</w:t>
       </w:r>
@@ -792,26 +481,10 @@
         </w:numPr>
       </w:pPr>
       <w:r>
-        <w:t xml:space="preserve">Try </w:t>
-      </w:r>
-      <w:proofErr w:type="spellStart"/>
-      <w:r>
-        <w:t>MY_Controller</w:t>
-      </w:r>
-      <w:proofErr w:type="spellEnd"/>
-      <w:r>
-        <w:t xml:space="preserve"> </w:t>
-      </w:r>
-      <w:r>
-        <w:t>(</w:t>
-      </w:r>
-      <w:proofErr w:type="spellStart"/>
-      <w:r>
-        <w:t>avenirer</w:t>
-      </w:r>
-      <w:proofErr w:type="spellEnd"/>
-      <w:r>
-        <w:t xml:space="preserve">) </w:t>
+        <w:t xml:space="preserve">Try MY_Controller </w:t>
+      </w:r>
+      <w:r>
+        <w:t xml:space="preserve">(avenirer) </w:t>
       </w:r>
       <w:r>
         <w:t>– not with Contacts but cities maybe</w:t>
@@ -839,57 +512,7 @@
     </w:p>
     <w:p>
       <w:r>
-        <w:t xml:space="preserve">I can pass and retrieve a </w:t>
-      </w:r>
-      <w:proofErr w:type="spellStart"/>
-      <w:proofErr w:type="gramStart"/>
-      <w:r>
-        <w:t>url</w:t>
-      </w:r>
-      <w:proofErr w:type="spellEnd"/>
-      <w:proofErr w:type="gramEnd"/>
-      <w:r>
-        <w:t xml:space="preserve"> </w:t>
-      </w:r>
-      <w:proofErr w:type="spellStart"/>
-      <w:r>
-        <w:t>param</w:t>
-      </w:r>
-      <w:proofErr w:type="spellEnd"/>
-      <w:r>
-        <w:t xml:space="preserve"> for ordering of results, but bit of a head scratcher as to how to construct the correct </w:t>
-      </w:r>
-      <w:proofErr w:type="spellStart"/>
-      <w:r>
-        <w:t>url</w:t>
-      </w:r>
-      <w:proofErr w:type="spellEnd"/>
-      <w:r>
-        <w:t xml:space="preserve"> in the index page, i.e. taking account of any pagination </w:t>
-      </w:r>
-      <w:proofErr w:type="spellStart"/>
-      <w:r>
-        <w:t>param</w:t>
-      </w:r>
-      <w:proofErr w:type="spellEnd"/>
-      <w:r>
-        <w:t xml:space="preserve"> or existing ordering </w:t>
-      </w:r>
-      <w:proofErr w:type="spellStart"/>
-      <w:r>
-        <w:t>param</w:t>
-      </w:r>
-      <w:proofErr w:type="spellEnd"/>
-      <w:r>
-        <w:t>… (</w:t>
-      </w:r>
-      <w:proofErr w:type="gramStart"/>
-      <w:r>
-        <w:t>and</w:t>
-      </w:r>
-      <w:proofErr w:type="gramEnd"/>
-      <w:r>
-        <w:t xml:space="preserve"> how to do the routing).</w:t>
+        <w:t>I can pass and retrieve a url param for ordering of results, but bit of a head scratcher as to how to construct the correct url in the index page, i.e. taking account of any pagination param or existing ordering param… (and how to do the routing).</w:t>
       </w:r>
     </w:p>
     <w:p>
@@ -908,15 +531,7 @@
     </w:p>
     <w:p>
       <w:r>
-        <w:t xml:space="preserve">Still a problem though, because how do I capture the </w:t>
-      </w:r>
-      <w:proofErr w:type="spellStart"/>
-      <w:r>
-        <w:t>order_by</w:t>
-      </w:r>
-      <w:proofErr w:type="spellEnd"/>
-      <w:r>
-        <w:t xml:space="preserve"> when it might be segment </w:t>
+        <w:t xml:space="preserve">Still a problem though, because how do I capture the order_by when it might be segment </w:t>
       </w:r>
       <w:r>
         <w:t>1</w:t>
@@ -930,23 +545,7 @@
     </w:p>
     <w:p>
       <w:r>
-        <w:t xml:space="preserve">Next problem, the pagination links do not retain the </w:t>
-      </w:r>
-      <w:proofErr w:type="spellStart"/>
-      <w:r>
-        <w:t>order_by</w:t>
-      </w:r>
-      <w:proofErr w:type="spellEnd"/>
-      <w:r>
-        <w:t xml:space="preserve"> </w:t>
-      </w:r>
-      <w:proofErr w:type="spellStart"/>
-      <w:r>
-        <w:t>param</w:t>
-      </w:r>
-      <w:proofErr w:type="spellEnd"/>
-      <w:r>
-        <w:t>…</w:t>
+        <w:t>Next problem, the pagination links do not retain the order_by param…</w:t>
       </w:r>
     </w:p>
     <w:p>
@@ -964,15 +563,7 @@
     </w:p>
     <w:p>
       <w:r>
-        <w:t>For example, to implement motion-</w:t>
-      </w:r>
-      <w:proofErr w:type="spellStart"/>
-      <w:r>
-        <w:t>ui</w:t>
-      </w:r>
-      <w:proofErr w:type="spellEnd"/>
-      <w:r>
-        <w:t xml:space="preserve"> so I can make the confirmation messages closable…</w:t>
+        <w:t>For example, to implement motion-ui so I can make the confirmation messages closable…</w:t>
       </w:r>
     </w:p>
     <w:p>
@@ -990,32 +581,16 @@
     </w:p>
     <w:p>
       <w:r>
+        <w:t>If I make it into a helper (put in application/helpers/ and nb must be named ‘…_helper’) there is a problem with accessing the error message. I could return the message, but that isn’t right – a validation function should return t/f.</w:t>
+      </w:r>
+    </w:p>
+    <w:p>
+      <w:r>
         <w:lastRenderedPageBreak/>
-        <w:t xml:space="preserve">If I make it into a helper (put in application/helpers/ and </w:t>
-      </w:r>
-      <w:proofErr w:type="spellStart"/>
-      <w:r>
-        <w:t>nb</w:t>
-      </w:r>
-      <w:proofErr w:type="spellEnd"/>
-      <w:r>
-        <w:t xml:space="preserve"> must be named ‘…_helper’) there is a problem with accessing the error message. I could return the message, but that isn’t right – a validation function should return t/f.</w:t>
-      </w:r>
-    </w:p>
-    <w:p>
-      <w:r>
         <w:t xml:space="preserve">This is really tricky in fact – the current code signature is what is specified in the CI manual for user-defined validation. A lot is going on in the background. In the manual it describes how you can use a function from another model for validation (and how to then set a custom error message). So rather than a helper, I would make a postcode model… </w:t>
       </w:r>
       <w:r>
-        <w:t xml:space="preserve">This isn’t right though because my validation rule is ‘valid </w:t>
-      </w:r>
-      <w:proofErr w:type="spellStart"/>
-      <w:r>
-        <w:t>uk</w:t>
-      </w:r>
-      <w:proofErr w:type="spellEnd"/>
-      <w:r>
-        <w:t xml:space="preserve"> postcode or area code’.</w:t>
+        <w:t>This isn’t right though because my validation rule is ‘valid uk postcode or area code’.</w:t>
       </w:r>
     </w:p>
     <w:p>
@@ -1045,23 +620,7 @@
         <w:t xml:space="preserve">The edit route directs to controller/edit/id. </w:t>
       </w:r>
       <w:r>
-        <w:t xml:space="preserve">This method just displays the form – and should run the validation but for some reason doesn’t. The form action is update, so that directs to contacts/update/id. Now the weird thing is that the update method doesn’t take id </w:t>
-      </w:r>
-      <w:proofErr w:type="spellStart"/>
-      <w:r>
-        <w:t>param</w:t>
-      </w:r>
-      <w:proofErr w:type="spellEnd"/>
-      <w:r>
-        <w:t xml:space="preserve">. It just runs </w:t>
-      </w:r>
-      <w:proofErr w:type="spellStart"/>
-      <w:r>
-        <w:t>update_contact</w:t>
-      </w:r>
-      <w:proofErr w:type="spellEnd"/>
-      <w:r>
-        <w:t xml:space="preserve"> which then gets the id from the post vars.</w:t>
+        <w:t>This method just displays the form – and should run the validation but for some reason doesn’t. The form action is update, so that directs to contacts/update/id. Now the weird thing is that the update method doesn’t take id param. It just runs update_contact which then gets the id from the post vars.</w:t>
       </w:r>
     </w:p>
     <w:p>
@@ -1086,60 +645,23 @@
     </w:p>
     <w:p>
       <w:r>
-        <w:t xml:space="preserve">The difference between edit/update and create/store is that I don’t have a store method in the controller. The </w:t>
-      </w:r>
-      <w:proofErr w:type="spellStart"/>
-      <w:r>
-        <w:t>store_contact</w:t>
-      </w:r>
-      <w:proofErr w:type="spellEnd"/>
-      <w:r>
-        <w:t xml:space="preserve"> method is called direct from the controller’s create method, but I don’t see why this would make any difference.</w:t>
-      </w:r>
-    </w:p>
-    <w:p>
-      <w:r>
-        <w:t xml:space="preserve">For some reason it must be that </w:t>
-      </w:r>
-      <w:proofErr w:type="spellStart"/>
-      <w:r>
-        <w:t>form_validation</w:t>
-      </w:r>
-      <w:proofErr w:type="spellEnd"/>
-      <w:r>
-        <w:t>-&gt;run is returning true, but why</w:t>
-      </w:r>
-      <w:r>
-        <w:t xml:space="preserve"> </w:t>
-      </w:r>
-      <w:proofErr w:type="spellStart"/>
-      <w:r>
-        <w:t>why</w:t>
-      </w:r>
-      <w:proofErr w:type="spellEnd"/>
-      <w:r>
-        <w:t xml:space="preserve"> </w:t>
-      </w:r>
-      <w:proofErr w:type="spellStart"/>
-      <w:r>
-        <w:t>why</w:t>
-      </w:r>
-      <w:proofErr w:type="spellEnd"/>
+        <w:t>The difference between edit/update and create/store is that I don’t have a store method in the controller. The store_contact method is called direct from the controller’s create method, but I don’t see why this would make any difference.</w:t>
+      </w:r>
+    </w:p>
+    <w:p>
+      <w:r>
+        <w:t>For some reason it must be that form_validation-&gt;run is returning true, but why</w:t>
+      </w:r>
+      <w:r>
+        <w:t xml:space="preserve"> why why</w:t>
+      </w:r>
       <w:r>
         <w:t>??</w:t>
       </w:r>
     </w:p>
     <w:p>
       <w:r>
-        <w:t xml:space="preserve">Well I finally fixed this by getting rid of separate update route and method. NB currently </w:t>
-      </w:r>
-      <w:proofErr w:type="gramStart"/>
-      <w:r>
-        <w:t>have</w:t>
-      </w:r>
-      <w:proofErr w:type="gramEnd"/>
-      <w:r>
-        <w:t xml:space="preserve"> the form action as /edit/id but still require hidden field with id – why?</w:t>
+        <w:t>Well I finally fixed this by getting rid of separate update route and method. NB currently have the form action as /edit/id but still require hidden field with id – why?</w:t>
       </w:r>
     </w:p>
     <w:p>
@@ -1176,13 +698,8 @@
         <w:t xml:space="preserve"> (2) inadequate documentation (3) the way it is done is obscure</w:t>
       </w:r>
       <w:r>
-        <w:t xml:space="preserve"> and outdated – for e.g. you need a ‘get items’ method that takes start index and items per page as </w:t>
-      </w:r>
-      <w:proofErr w:type="spellStart"/>
-      <w:r>
-        <w:t>params</w:t>
-      </w:r>
-      <w:proofErr w:type="spellEnd"/>
+        <w:t xml:space="preserve"> and outdated – for e.g. you need a ‘get items’ method that takes start index and items per page as params</w:t>
+      </w:r>
       <w:r>
         <w:t xml:space="preserve"> i.e. has to take a particular form if you are using pagination compared to not using pagination</w:t>
       </w:r>
@@ -1202,117 +719,35 @@
         <w:t>incorrect</w:t>
       </w:r>
       <w:r>
-        <w:t xml:space="preserve"> – this was just because the original </w:t>
-      </w:r>
-      <w:proofErr w:type="spellStart"/>
-      <w:r>
-        <w:t>get_contacts</w:t>
-      </w:r>
-      <w:proofErr w:type="spellEnd"/>
-      <w:r>
-        <w:t xml:space="preserve"> method used $query-&gt;</w:t>
-      </w:r>
-      <w:proofErr w:type="spellStart"/>
-      <w:r>
-        <w:t>result_array</w:t>
-      </w:r>
-      <w:proofErr w:type="spellEnd"/>
-      <w:r>
-        <w:t>()</w:t>
+        <w:t xml:space="preserve"> – this was just because the original get_contacts method used $query-&gt;result_array()</w:t>
       </w:r>
       <w:r>
         <w:t>.</w:t>
       </w:r>
       <w:r>
-        <w:t xml:space="preserve"> And, the ‘links’ object returned to the view is just a string, so any styling has to be done in the controller </w:t>
-      </w:r>
-      <w:proofErr w:type="spellStart"/>
-      <w:r>
-        <w:t>ffs</w:t>
-      </w:r>
-      <w:proofErr w:type="spellEnd"/>
-      <w:r>
-        <w:t>.</w:t>
-      </w:r>
-    </w:p>
-    <w:p>
-      <w:proofErr w:type="gramStart"/>
+        <w:t xml:space="preserve"> And, the ‘links’ object returned to the view is just a string, so any styling has to be done in the controller ffs.</w:t>
+      </w:r>
+    </w:p>
+    <w:p>
+      <w:r>
+        <w:t>Presentation problem – pagination being displayed vertically, because one of the links is not getting surrounded by li tag. But why???</w:t>
+      </w:r>
+      <w:r>
+        <w:t xml:space="preserve"> In the end it was because I had ‘num_tag_open’ twice, and no ‘num_tag_close’. This took me well over an hour to work out. </w:t>
+      </w:r>
+    </w:p>
+    <w:p>
+      <w:r>
+        <w:t>In the documentation it says you can set uri_segment as a pagination config, but given last thing above (that your get items method requires start index) this can’t work.</w:t>
+      </w:r>
+    </w:p>
+    <w:p>
       <w:r>
         <w:lastRenderedPageBreak/>
-        <w:t>Presentation problem – pagination being displayed vertically, because one of the links is not getting surrounded by li tag.</w:t>
-      </w:r>
-      <w:proofErr w:type="gramEnd"/>
-      <w:r>
-        <w:t xml:space="preserve"> </w:t>
-      </w:r>
-      <w:proofErr w:type="gramStart"/>
-      <w:r>
-        <w:t>But why???</w:t>
-      </w:r>
-      <w:proofErr w:type="gramEnd"/>
-      <w:r>
-        <w:t xml:space="preserve"> In the end it was because I had ‘</w:t>
-      </w:r>
-      <w:proofErr w:type="spellStart"/>
-      <w:r>
-        <w:t>num_tag_open</w:t>
-      </w:r>
-      <w:proofErr w:type="spellEnd"/>
-      <w:r>
-        <w:t>’ twice, and no ‘</w:t>
-      </w:r>
-      <w:proofErr w:type="spellStart"/>
-      <w:r>
-        <w:t>num_tag_close</w:t>
-      </w:r>
-      <w:proofErr w:type="spellEnd"/>
-      <w:r>
-        <w:t xml:space="preserve">’. This took me well over an hour to work out. </w:t>
-      </w:r>
-    </w:p>
-    <w:p>
-      <w:r>
-        <w:t xml:space="preserve">In the documentation it says you can set </w:t>
-      </w:r>
-      <w:proofErr w:type="spellStart"/>
-      <w:r>
-        <w:t>uri_segment</w:t>
-      </w:r>
-      <w:proofErr w:type="spellEnd"/>
-      <w:r>
-        <w:t xml:space="preserve"> as a pagination </w:t>
-      </w:r>
-      <w:proofErr w:type="spellStart"/>
-      <w:r>
-        <w:t>config</w:t>
-      </w:r>
-      <w:proofErr w:type="spellEnd"/>
-      <w:r>
-        <w:t>, but given last thing above (that your get items method requires start index) this can’t work.</w:t>
-      </w:r>
-    </w:p>
-    <w:p>
-      <w:r>
-        <w:t>I wonder</w:t>
-      </w:r>
-      <w:proofErr w:type="gramStart"/>
-      <w:r>
-        <w:t>,</w:t>
-      </w:r>
-      <w:proofErr w:type="gramEnd"/>
-      <w:r>
-        <w:t xml:space="preserve"> is the get items method I’ve been using outdated?</w:t>
-      </w:r>
-      <w:r>
-        <w:t xml:space="preserve"> No don’t think so – </w:t>
-      </w:r>
-      <w:proofErr w:type="gramStart"/>
-      <w:r>
-        <w:t>got</w:t>
-      </w:r>
-      <w:proofErr w:type="gramEnd"/>
-      <w:r>
-        <w:t xml:space="preserve"> it from the CI docs.</w:t>
+        <w:t>I wonder, is the get items method I’ve been using outdated?</w:t>
+      </w:r>
+      <w:r>
+        <w:t xml:space="preserve"> No don’t think so – got it from the CI docs.</w:t>
       </w:r>
     </w:p>
     <w:p>
@@ -1331,15 +766,7 @@
         <w:pStyle w:val="Heading2"/>
       </w:pPr>
       <w:r>
-        <w:t xml:space="preserve">Things I don’t like about </w:t>
-      </w:r>
-      <w:proofErr w:type="spellStart"/>
-      <w:r>
-        <w:t>Codeigniter</w:t>
-      </w:r>
-      <w:proofErr w:type="spellEnd"/>
-      <w:r>
-        <w:t>:</w:t>
+        <w:t>Things I don’t like about Codeigniter:</w:t>
       </w:r>
     </w:p>
     <w:p>
@@ -1405,15 +832,7 @@
         </w:numPr>
       </w:pPr>
       <w:r>
-        <w:t xml:space="preserve">Weird way that query clauses are defined using the </w:t>
-      </w:r>
-      <w:proofErr w:type="spellStart"/>
-      <w:r>
-        <w:t>db</w:t>
-      </w:r>
-      <w:proofErr w:type="spellEnd"/>
-      <w:r>
-        <w:t xml:space="preserve"> object befor</w:t>
+        <w:t>Weird way that query clauses are defined using the db object befor</w:t>
       </w:r>
       <w:r>
         <w:t>e</w:t>
@@ -1437,31 +856,7 @@
         </w:numPr>
       </w:pPr>
       <w:r>
-        <w:t xml:space="preserve">In the tutorial at least, using </w:t>
-      </w:r>
-      <w:proofErr w:type="spellStart"/>
-      <w:r>
-        <w:t>get_objects</w:t>
-      </w:r>
-      <w:proofErr w:type="spellEnd"/>
-      <w:r>
-        <w:t xml:space="preserve"> method to return all or objects or just one, depending on presence of ‘slug’ </w:t>
-      </w:r>
-      <w:proofErr w:type="spellStart"/>
-      <w:r>
-        <w:t>param</w:t>
-      </w:r>
-      <w:proofErr w:type="spellEnd"/>
-      <w:r>
-        <w:t xml:space="preserve"> (and why did they choose to use ‘news’ as an example which doesn’t give you any clues about conventions for singular/plural naming of controllers, models </w:t>
-      </w:r>
-      <w:proofErr w:type="spellStart"/>
-      <w:r>
-        <w:t>etc</w:t>
-      </w:r>
-      <w:proofErr w:type="spellEnd"/>
-      <w:r>
-        <w:t>?)</w:t>
+        <w:t>In the tutorial at least, using get_objects method to return all or objects or just one, depending on presence of ‘slug’ param (and why did they choose to use ‘news’ as an example which doesn’t give you any clues about conventions for singular/plural naming of controllers, models etc?)</w:t>
       </w:r>
     </w:p>
     <w:p>
@@ -1497,15 +892,7 @@
         </w:numPr>
       </w:pPr>
       <w:r>
-        <w:t xml:space="preserve">Problem with </w:t>
-      </w:r>
-      <w:proofErr w:type="spellStart"/>
-      <w:r>
-        <w:t>htaccess</w:t>
-      </w:r>
-      <w:proofErr w:type="spellEnd"/>
-      <w:r>
-        <w:t xml:space="preserve"> file in root</w:t>
+        <w:t>Problem with htaccess file in root</w:t>
       </w:r>
     </w:p>
     <w:p>
@@ -1517,15 +904,7 @@
         </w:numPr>
       </w:pPr>
       <w:r>
-        <w:t xml:space="preserve">Have to manually create </w:t>
-      </w:r>
-      <w:proofErr w:type="spellStart"/>
-      <w:r>
-        <w:t>created_at</w:t>
-      </w:r>
-      <w:proofErr w:type="spellEnd"/>
-      <w:r>
-        <w:t xml:space="preserve"> etc. (?)</w:t>
+        <w:t>Have to manually create created_at etc. (?)</w:t>
       </w:r>
     </w:p>
     <w:p>
@@ -1549,8 +928,10 @@
         </w:numPr>
       </w:pPr>
       <w:r>
-        <w:t xml:space="preserve">Documentation – they use some weird char for single quotes so you can’t directly copy and paste </w:t>
-      </w:r>
+        <w:t>Lack of good third party packages</w:t>
+      </w:r>
+      <w:bookmarkStart w:id="0" w:name="_GoBack"/>
+      <w:bookmarkEnd w:id="0"/>
     </w:p>
     <w:p>
       <w:pPr>
@@ -1561,6 +942,24 @@
         </w:numPr>
       </w:pPr>
       <w:r>
+        <w:t xml:space="preserve">Documentation – </w:t>
+      </w:r>
+      <w:r>
+        <w:t xml:space="preserve">for e.g. </w:t>
+      </w:r>
+      <w:r>
+        <w:t xml:space="preserve">they use some weird char for single quotes so you can’t directly copy and paste </w:t>
+      </w:r>
+    </w:p>
+    <w:p>
+      <w:pPr>
+        <w:pStyle w:val="ListParagraph"/>
+        <w:numPr>
+          <w:ilvl w:val="0"/>
+          <w:numId w:val="1"/>
+        </w:numPr>
+      </w:pPr>
+      <w:r>
         <w:t>The pagination!</w:t>
       </w:r>
       <w:r>
@@ -1594,15 +993,7 @@
         <w:t>Inadequate error trace – impossible to know where errors are coming from</w:t>
       </w:r>
       <w:r>
-        <w:t xml:space="preserve">. Seems like when I put a try catch in controller it generates an error that comes from the CI </w:t>
-      </w:r>
-      <w:proofErr w:type="spellStart"/>
-      <w:r>
-        <w:t>index.php</w:t>
-      </w:r>
-      <w:proofErr w:type="spellEnd"/>
-      <w:r>
-        <w:t xml:space="preserve"> where it tries to load the bootstrap file???</w:t>
+        <w:t>. Seems like when I put a try catch in controller it generates an error that comes from the CI index.php where it tries to load the bootstrap file???</w:t>
       </w:r>
     </w:p>
     <w:sectPr>

</xml_diff>